<commit_message>
New Story Fancybox, Optimize Fancyboxes
</commit_message>
<xml_diff>
--- a/documents/other_docs/GoodToKnowZwecksUeberblick_Eva.docx
+++ b/documents/other_docs/GoodToKnowZwecksUeberblick_Eva.docx
@@ -283,6 +283,81 @@
     <w:p>
       <w:pPr>
         <w:pStyle w:val="Listenabsatz"/>
+        <w:numPr>
+          <w:ilvl w:val="2"/>
+          <w:numId w:val="1"/>
+        </w:numPr>
+      </w:pPr>
+      <w:r>
+        <w:t xml:space="preserve">Fix </w:t>
+      </w:r>
+      <w:proofErr w:type="spellStart"/>
+      <w:r>
+        <w:t>Scrollbalken</w:t>
+      </w:r>
+      <w:proofErr w:type="spellEnd"/>
+      <w:r>
+        <w:t xml:space="preserve"> </w:t>
+      </w:r>
+      <w:proofErr w:type="spellStart"/>
+      <w:r>
+        <w:t>Fancybox</w:t>
+      </w:r>
+      <w:proofErr w:type="spellEnd"/>
+    </w:p>
+    <w:p>
+      <w:pPr>
+        <w:pStyle w:val="Listenabsatz"/>
+        <w:numPr>
+          <w:ilvl w:val="2"/>
+          <w:numId w:val="1"/>
+        </w:numPr>
+      </w:pPr>
+      <w:r>
+        <w:t xml:space="preserve">Edit User </w:t>
+      </w:r>
+      <w:proofErr w:type="spellStart"/>
+      <w:r>
+        <w:t>Lightbox</w:t>
+      </w:r>
+      <w:proofErr w:type="spellEnd"/>
+      <w:r>
+        <w:t>: Bildupload designen</w:t>
+      </w:r>
+    </w:p>
+    <w:p>
+      <w:pPr>
+        <w:pStyle w:val="Listenabsatz"/>
+        <w:numPr>
+          <w:ilvl w:val="2"/>
+          <w:numId w:val="1"/>
+        </w:numPr>
+      </w:pPr>
+      <w:r>
+        <w:t>Zentrierung der Überschriften</w:t>
+      </w:r>
+    </w:p>
+    <w:p>
+      <w:pPr>
+        <w:pStyle w:val="Listenabsatz"/>
+        <w:numPr>
+          <w:ilvl w:val="2"/>
+          <w:numId w:val="1"/>
+        </w:numPr>
+      </w:pPr>
+      <w:r>
+        <w:t xml:space="preserve">New Story </w:t>
+      </w:r>
+      <w:proofErr w:type="spellStart"/>
+      <w:r>
+        <w:t>Lightbox</w:t>
+      </w:r>
+      <w:proofErr w:type="spellEnd"/>
+    </w:p>
+    <w:p/>
+    <w:p>
+      <w:pPr>
+        <w:pStyle w:val="Listenabsatz"/>
         <w:ind w:left="1440"/>
       </w:pPr>
     </w:p>
@@ -331,11 +406,11 @@
       </w:pPr>
       <w:proofErr w:type="spellStart"/>
       <w:r>
-        <w:t>Fancybox</w:t>
+        <w:t>Node</w:t>
       </w:r>
       <w:proofErr w:type="spellEnd"/>
       <w:r>
-        <w:t xml:space="preserve"> Größe ins andere JS</w:t>
+        <w:t xml:space="preserve"> Editor</w:t>
       </w:r>
     </w:p>
     <w:p>
@@ -346,38 +421,45 @@
           <w:numId w:val="2"/>
         </w:numPr>
       </w:pPr>
+      <w:r>
+        <w:t>Error Page Design + Umsetzung</w:t>
+      </w:r>
+    </w:p>
+    <w:p>
+      <w:pPr>
+        <w:pStyle w:val="Listenabsatz"/>
+        <w:numPr>
+          <w:ilvl w:val="1"/>
+          <w:numId w:val="2"/>
+        </w:numPr>
+      </w:pPr>
       <w:proofErr w:type="spellStart"/>
       <w:r>
-        <w:t>Scrollbalken</w:t>
+        <w:t>Responsive</w:t>
       </w:r>
       <w:proofErr w:type="spellEnd"/>
       <w:r>
-        <w:t xml:space="preserve"> </w:t>
+        <w:t xml:space="preserve"> Design</w:t>
+      </w:r>
+    </w:p>
+    <w:p>
+      <w:pPr>
+        <w:pStyle w:val="Listenabsatz"/>
+        <w:numPr>
+          <w:ilvl w:val="1"/>
+          <w:numId w:val="2"/>
+        </w:numPr>
+      </w:pPr>
+      <w:r>
+        <w:t xml:space="preserve">Ev. </w:t>
       </w:r>
       <w:proofErr w:type="spellStart"/>
       <w:r>
-        <w:t>Fancybox</w:t>
+        <w:t>Tutorial</w:t>
       </w:r>
       <w:proofErr w:type="spellEnd"/>
-    </w:p>
-    <w:p>
-      <w:pPr>
-        <w:pStyle w:val="Listenabsatz"/>
-        <w:numPr>
-          <w:ilvl w:val="1"/>
-          <w:numId w:val="2"/>
-        </w:numPr>
-      </w:pPr>
-      <w:r>
-        <w:t xml:space="preserve">Edit User </w:t>
-      </w:r>
-      <w:proofErr w:type="spellStart"/>
-      <w:r>
-        <w:t>Lightbox</w:t>
-      </w:r>
-      <w:proofErr w:type="spellEnd"/>
-      <w:r>
-        <w:t>: Bildupload designen</w:t>
+      <w:r>
+        <w:t>:</w:t>
       </w:r>
       <w:bookmarkStart w:id="0" w:name="_GoBack"/>
       <w:bookmarkEnd w:id="0"/>
@@ -386,98 +468,6 @@
       <w:pPr>
         <w:pStyle w:val="Listenabsatz"/>
         <w:numPr>
-          <w:ilvl w:val="1"/>
-          <w:numId w:val="2"/>
-        </w:numPr>
-      </w:pPr>
-      <w:r>
-        <w:t xml:space="preserve">New Story </w:t>
-      </w:r>
-      <w:proofErr w:type="spellStart"/>
-      <w:r>
-        <w:t>Lightbox</w:t>
-      </w:r>
-      <w:proofErr w:type="spellEnd"/>
-    </w:p>
-    <w:p>
-      <w:pPr>
-        <w:pStyle w:val="Listenabsatz"/>
-        <w:numPr>
-          <w:ilvl w:val="1"/>
-          <w:numId w:val="2"/>
-        </w:numPr>
-      </w:pPr>
-      <w:r>
-        <w:t>Ev. Story Edit Button ändern</w:t>
-      </w:r>
-    </w:p>
-    <w:p>
-      <w:pPr>
-        <w:pStyle w:val="Listenabsatz"/>
-        <w:numPr>
-          <w:ilvl w:val="1"/>
-          <w:numId w:val="2"/>
-        </w:numPr>
-      </w:pPr>
-      <w:proofErr w:type="spellStart"/>
-      <w:r>
-        <w:t>Node</w:t>
-      </w:r>
-      <w:proofErr w:type="spellEnd"/>
-      <w:r>
-        <w:t xml:space="preserve"> Editor</w:t>
-      </w:r>
-    </w:p>
-    <w:p>
-      <w:pPr>
-        <w:pStyle w:val="Listenabsatz"/>
-        <w:numPr>
-          <w:ilvl w:val="1"/>
-          <w:numId w:val="2"/>
-        </w:numPr>
-      </w:pPr>
-      <w:proofErr w:type="spellStart"/>
-      <w:r>
-        <w:t>Responsive</w:t>
-      </w:r>
-      <w:proofErr w:type="spellEnd"/>
-      <w:r>
-        <w:t xml:space="preserve"> Design</w:t>
-      </w:r>
-    </w:p>
-    <w:p>
-      <w:pPr>
-        <w:pStyle w:val="Listenabsatz"/>
-        <w:numPr>
-          <w:ilvl w:val="2"/>
-          <w:numId w:val="2"/>
-        </w:numPr>
-      </w:pPr>
-      <w:r>
-        <w:t>(Inkl. Zentrierung der Überschriften!!)</w:t>
-      </w:r>
-    </w:p>
-    <w:p>
-      <w:pPr>
-        <w:pStyle w:val="Listenabsatz"/>
-        <w:numPr>
-          <w:ilvl w:val="1"/>
-          <w:numId w:val="2"/>
-        </w:numPr>
-      </w:pPr>
-      <w:proofErr w:type="spellStart"/>
-      <w:r>
-        <w:t>Tutorial</w:t>
-      </w:r>
-      <w:proofErr w:type="spellEnd"/>
-      <w:r>
-        <w:t>:</w:t>
-      </w:r>
-    </w:p>
-    <w:p>
-      <w:pPr>
-        <w:pStyle w:val="Listenabsatz"/>
-        <w:numPr>
           <w:ilvl w:val="3"/>
           <w:numId w:val="2"/>
         </w:numPr>
@@ -540,6 +530,18 @@
       <w:proofErr w:type="spellEnd"/>
       <w:r>
         <w:t>, Scribbles,...</w:t>
+      </w:r>
+    </w:p>
+    <w:p>
+      <w:pPr>
+        <w:pStyle w:val="Listenabsatz"/>
+        <w:numPr>
+          <w:ilvl w:val="1"/>
+          <w:numId w:val="2"/>
+        </w:numPr>
+      </w:pPr>
+      <w:r>
+        <w:t>Ev. Story Edit Button ändern</w:t>
       </w:r>
     </w:p>
     <w:p/>

</xml_diff>

<commit_message>
Nodeeditor, Änderungen New Story + Change Profile
Formularfelder sind mal drin - Style nicht fertig
</commit_message>
<xml_diff>
--- a/documents/other_docs/GoodToKnowZwecksUeberblick_Eva.docx
+++ b/documents/other_docs/GoodToKnowZwecksUeberblick_Eva.docx
@@ -321,8 +321,6 @@
       <w:r>
         <w:t>Error Page</w:t>
       </w:r>
-      <w:bookmarkStart w:id="0" w:name="_GoBack"/>
-      <w:bookmarkEnd w:id="0"/>
     </w:p>
     <w:p/>
     <w:p/>
@@ -449,18 +447,8 @@
       <w:r>
         <w:t>Ev. mehr Doodels, Scribbles,...</w:t>
       </w:r>
-    </w:p>
-    <w:p>
-      <w:pPr>
-        <w:pStyle w:val="Listenabsatz"/>
-        <w:numPr>
-          <w:ilvl w:val="1"/>
-          <w:numId w:val="2"/>
-        </w:numPr>
-      </w:pPr>
-      <w:r>
-        <w:t>Ev. Story Edit Button ändern</w:t>
-      </w:r>
+      <w:bookmarkStart w:id="0" w:name="_GoBack"/>
+      <w:bookmarkEnd w:id="0"/>
     </w:p>
     <w:p/>
     <w:sectPr>

</xml_diff>